<commit_message>
added Tues Psali first pass, renamed nn, revised outline
</commit_message>
<xml_diff>
--- a/outline proposal.docx
+++ b/outline proposal.docx
@@ -1,6 +1,6 @@
 
 <file path=word/document.xml><?xml version="1.0" encoding="utf-8"?>
-<w:document xmlns:wpc="http://schemas.microsoft.com/office/word/2010/wordprocessingCanvas" xmlns:mo="http://schemas.microsoft.com/office/mac/office/2008/main" xmlns:mc="http://schemas.openxmlformats.org/markup-compatibility/2006" xmlns:mv="urn:schemas-microsoft-com:mac:vml" xmlns:o="urn:schemas-microsoft-com:office:office" xmlns:r="http://schemas.openxmlformats.org/officeDocument/2006/relationships" xmlns:m="http://schemas.openxmlformats.org/officeDocument/2006/math" xmlns:v="urn:schemas-microsoft-com:vml" xmlns:wp14="http://schemas.microsoft.com/office/word/2010/wordprocessingDrawing" xmlns:wp="http://schemas.openxmlformats.org/drawingml/2006/wordprocessingDrawing" xmlns:w10="urn:schemas-microsoft-com:office:word" xmlns:w="http://schemas.openxmlformats.org/wordprocessingml/2006/main" xmlns:w14="http://schemas.microsoft.com/office/word/2010/wordml" xmlns:wpg="http://schemas.microsoft.com/office/word/2010/wordprocessingGroup" xmlns:wpi="http://schemas.microsoft.com/office/word/2010/wordprocessingInk" xmlns:wne="http://schemas.microsoft.com/office/word/2006/wordml" xmlns:wps="http://schemas.microsoft.com/office/word/2010/wordprocessingShape" mc:Ignorable="w14 wp14">
+<w:document xmlns:ve="http://schemas.openxmlformats.org/markup-compatibility/2006" xmlns:o="urn:schemas-microsoft-com:office:office" xmlns:r="http://schemas.openxmlformats.org/officeDocument/2006/relationships" xmlns:m="http://schemas.openxmlformats.org/officeDocument/2006/math" xmlns:v="urn:schemas-microsoft-com:vml" xmlns:wp="http://schemas.openxmlformats.org/drawingml/2006/wordprocessingDrawing" xmlns:w10="urn:schemas-microsoft-com:office:word" xmlns:w="http://schemas.openxmlformats.org/wordprocessingml/2006/main" xmlns:wne="http://schemas.microsoft.com/office/word/2006/wordml">
   <w:body>
     <w:p>
       <w:pPr>
@@ -160,15 +160,7 @@
         </w:numPr>
       </w:pPr>
       <w:r>
-        <w:t xml:space="preserve">Midnight Doxology for Virgin with </w:t>
-      </w:r>
-      <w:proofErr w:type="gramStart"/>
-      <w:r>
-        <w:t>preceding</w:t>
-      </w:r>
-      <w:proofErr w:type="gramEnd"/>
-      <w:r>
-        <w:t xml:space="preserve"> note of seasonal Doxology and note after of </w:t>
+        <w:t xml:space="preserve">Midnight Doxology for Virgin with preceding note of seasonal Doxology and note after of </w:t>
       </w:r>
       <w:r>
         <w:t>page for other saints.</w:t>
@@ -357,54 +349,71 @@
         <w:t>th</w:t>
       </w:r>
       <w:r>
-        <w:t xml:space="preserve"> </w:t>
+        <w:t xml:space="preserve"> hr prayed before Vespers Praise</w:t>
+      </w:r>
+    </w:p>
+    <w:p>
+      <w:pPr>
+        <w:pStyle w:val="ListParagraph"/>
+        <w:numPr>
+          <w:ilvl w:val="0"/>
+          <w:numId w:val="1"/>
+        </w:numPr>
+      </w:pPr>
+      <w:r>
+        <w:t>Ps 116</w:t>
+      </w:r>
+    </w:p>
+    <w:p>
+      <w:pPr>
+        <w:pStyle w:val="ListParagraph"/>
+        <w:numPr>
+          <w:ilvl w:val="0"/>
+          <w:numId w:val="1"/>
+        </w:numPr>
+      </w:pPr>
+      <w:r>
+        <w:t xml:space="preserve">Vespers Praise (note referring to Lauds) </w:t>
+      </w:r>
+    </w:p>
+    <w:p>
+      <w:pPr>
+        <w:pStyle w:val="ListParagraph"/>
+        <w:numPr>
+          <w:ilvl w:val="0"/>
+          <w:numId w:val="1"/>
+        </w:numPr>
+      </w:pPr>
+      <w:r>
+        <w:t xml:space="preserve">Daily </w:t>
       </w:r>
       <w:proofErr w:type="spellStart"/>
       <w:r>
-        <w:t>hr</w:t>
+        <w:t>Psalis</w:t>
       </w:r>
       <w:proofErr w:type="spellEnd"/>
       <w:r>
-        <w:t xml:space="preserve"> prayed before Vespers Praise</w:t>
-      </w:r>
-    </w:p>
-    <w:p>
-      <w:pPr>
-        <w:pStyle w:val="ListParagraph"/>
-        <w:numPr>
-          <w:ilvl w:val="0"/>
-          <w:numId w:val="1"/>
-        </w:numPr>
-      </w:pPr>
-      <w:r>
-        <w:t>Ps 116</w:t>
-      </w:r>
-    </w:p>
-    <w:p>
-      <w:pPr>
-        <w:pStyle w:val="ListParagraph"/>
-        <w:numPr>
-          <w:ilvl w:val="0"/>
-          <w:numId w:val="1"/>
-        </w:numPr>
-      </w:pPr>
-      <w:r>
-        <w:t xml:space="preserve">Vespers Praise (note referring to Lauds) </w:t>
-      </w:r>
-    </w:p>
-    <w:p>
-      <w:pPr>
-        <w:pStyle w:val="ListParagraph"/>
-        <w:numPr>
-          <w:ilvl w:val="0"/>
-          <w:numId w:val="1"/>
-        </w:numPr>
-      </w:pPr>
-      <w:r>
-        <w:t xml:space="preserve">Daily </w:t>
+        <w:t xml:space="preserve"> and </w:t>
       </w:r>
       <w:proofErr w:type="spellStart"/>
       <w:r>
+        <w:t>Theotokia</w:t>
+      </w:r>
+      <w:proofErr w:type="spellEnd"/>
+    </w:p>
+    <w:p>
+      <w:pPr>
+        <w:pStyle w:val="ListParagraph"/>
+        <w:numPr>
+          <w:ilvl w:val="0"/>
+          <w:numId w:val="1"/>
+        </w:numPr>
+      </w:pPr>
+      <w:r>
+        <w:t xml:space="preserve">Seasonal </w:t>
+      </w:r>
+      <w:proofErr w:type="spellStart"/>
+      <w:r>
         <w:t>Psalis</w:t>
       </w:r>
       <w:proofErr w:type="spellEnd"/>
@@ -426,63 +435,307 @@
         </w:numPr>
       </w:pPr>
       <w:r>
-        <w:t xml:space="preserve">Seasonal </w:t>
-      </w:r>
+        <w:t>The Doxologies of the Saints</w:t>
+      </w:r>
+    </w:p>
+    <w:p>
+      <w:pPr>
+        <w:pStyle w:val="ListParagraph"/>
+        <w:numPr>
+          <w:ilvl w:val="0"/>
+          <w:numId w:val="1"/>
+        </w:numPr>
+      </w:pPr>
+      <w:r>
+        <w:t>The Seasonal Doxologies</w:t>
+      </w:r>
+    </w:p>
+    <w:p>
+      <w:pPr>
+        <w:pStyle w:val="ListParagraph"/>
+        <w:numPr>
+          <w:ilvl w:val="0"/>
+          <w:numId w:val="1"/>
+        </w:numPr>
+      </w:pPr>
+      <w:r>
+        <w:t>The Psalter</w:t>
+      </w:r>
+    </w:p>
+    <w:p>
+      <w:r>
+        <w:br w:type="page"/>
+      </w:r>
+    </w:p>
+    <w:p>
+      <w:r>
+        <w:lastRenderedPageBreak/>
+        <w:br w:type="page"/>
+      </w:r>
+    </w:p>
+    <w:p>
+      <w:pPr>
+        <w:pStyle w:val="Heading1"/>
+      </w:pPr>
+      <w:r>
+        <w:lastRenderedPageBreak/>
+        <w:t>Vespers, The Setting of the Sun, the Eleventh Hour</w:t>
+      </w:r>
+    </w:p>
+    <w:p>
+      <w:pPr>
+        <w:pStyle w:val="Heading2"/>
+      </w:pPr>
+      <w:r>
+        <w:t>The Psalms of the Eleventh Hour</w:t>
+      </w:r>
+    </w:p>
+    <w:p>
+      <w:pPr>
+        <w:pStyle w:val="Heading2"/>
+      </w:pPr>
+      <w:r>
+        <w:t>The Raising of Evening Incense</w:t>
+      </w:r>
+    </w:p>
+    <w:p>
+      <w:pPr>
+        <w:pStyle w:val="Heading1"/>
+      </w:pPr>
       <w:proofErr w:type="spellStart"/>
       <w:r>
-        <w:t>Psalis</w:t>
+        <w:t>Compline</w:t>
       </w:r>
       <w:proofErr w:type="spellEnd"/>
       <w:r>
-        <w:t xml:space="preserve"> and </w:t>
+        <w:t>, Retiring, the Twelfth Hour</w:t>
+      </w:r>
+    </w:p>
+    <w:p>
+      <w:pPr>
+        <w:pStyle w:val="Heading2"/>
+      </w:pPr>
+      <w:r>
+        <w:t>The Psalms of the Twelfth Hour</w:t>
+      </w:r>
+    </w:p>
+    <w:p>
+      <w:pPr>
+        <w:pStyle w:val="Heading2"/>
+      </w:pPr>
+      <w:r>
+        <w:t>The Prayer of the Veil</w:t>
+      </w:r>
+    </w:p>
+    <w:p>
+      <w:pPr>
+        <w:pStyle w:val="Heading1"/>
+      </w:pPr>
+      <w:r>
+        <w:t>Midnight</w:t>
+      </w:r>
+    </w:p>
+    <w:p>
+      <w:pPr>
+        <w:pStyle w:val="Heading2"/>
+      </w:pPr>
+      <w:r>
+        <w:t>The Psalms of the First Watch</w:t>
+      </w:r>
+    </w:p>
+    <w:p>
+      <w:pPr>
+        <w:pStyle w:val="Heading2"/>
+      </w:pPr>
+      <w:r>
+        <w:t>The Psalms of the Second Watch</w:t>
+      </w:r>
+    </w:p>
+    <w:p>
+      <w:pPr>
+        <w:pStyle w:val="Heading2"/>
+      </w:pPr>
+      <w:r>
+        <w:t>The Psalms of the Third Watch</w:t>
+      </w:r>
+    </w:p>
+    <w:p>
+      <w:pPr>
+        <w:pStyle w:val="Heading2"/>
+      </w:pPr>
+      <w:r>
+        <w:t>The Midnight Praise</w:t>
+      </w:r>
+    </w:p>
+    <w:p>
+      <w:pPr>
+        <w:pStyle w:val="Heading3"/>
+      </w:pPr>
+      <w:r>
+        <w:t>The First Canticle</w:t>
+      </w:r>
+    </w:p>
+    <w:p>
+      <w:pPr>
+        <w:pStyle w:val="Heading3"/>
+      </w:pPr>
+      <w:r>
+        <w:t>The Second Canticle</w:t>
+      </w:r>
+    </w:p>
+    <w:p>
+      <w:pPr>
+        <w:pStyle w:val="Heading3"/>
+      </w:pPr>
+      <w:r>
+        <w:t>The Third Canticle</w:t>
+      </w:r>
+    </w:p>
+    <w:p>
+      <w:pPr>
+        <w:pStyle w:val="Heading1"/>
+      </w:pPr>
+      <w:r>
+        <w:t>Lauds</w:t>
+      </w:r>
+    </w:p>
+    <w:p>
+      <w:pPr>
+        <w:pStyle w:val="Heading2"/>
+      </w:pPr>
+      <w:r>
+        <w:t>Lauds</w:t>
+      </w:r>
+    </w:p>
+    <w:p>
+      <w:pPr>
+        <w:pStyle w:val="Heading3"/>
+      </w:pPr>
+      <w:r>
+        <w:t>The Fourth Canticle</w:t>
+      </w:r>
+    </w:p>
+    <w:p>
+      <w:pPr>
+        <w:pStyle w:val="Heading3"/>
+      </w:pPr>
+      <w:r>
+        <w:t xml:space="preserve">The </w:t>
       </w:r>
       <w:proofErr w:type="spellStart"/>
       <w:r>
+        <w:t>Psali</w:t>
+      </w:r>
+      <w:proofErr w:type="spellEnd"/>
+    </w:p>
+    <w:p>
+      <w:pPr>
+        <w:pStyle w:val="Heading3"/>
+      </w:pPr>
+      <w:r>
+        <w:t xml:space="preserve">The </w:t>
+      </w:r>
+      <w:proofErr w:type="spellStart"/>
+      <w:r>
         <w:t>Theotokia</w:t>
       </w:r>
       <w:proofErr w:type="spellEnd"/>
     </w:p>
     <w:p>
       <w:pPr>
-        <w:pStyle w:val="ListParagraph"/>
-        <w:numPr>
-          <w:ilvl w:val="0"/>
-          <w:numId w:val="1"/>
-        </w:numPr>
-      </w:pPr>
-      <w:r>
-        <w:t>The Doxologies of the Saints</w:t>
-      </w:r>
-    </w:p>
-    <w:p>
-      <w:pPr>
-        <w:pStyle w:val="ListParagraph"/>
-        <w:numPr>
-          <w:ilvl w:val="0"/>
-          <w:numId w:val="1"/>
-        </w:numPr>
-      </w:pPr>
-      <w:r>
-        <w:t>The Seasonal Doxologies</w:t>
-      </w:r>
-    </w:p>
-    <w:p>
-      <w:pPr>
-        <w:pStyle w:val="ListParagraph"/>
-        <w:numPr>
-          <w:ilvl w:val="0"/>
-          <w:numId w:val="1"/>
-        </w:numPr>
-      </w:pPr>
-      <w:r>
-        <w:t>The Psalter</w:t>
-      </w:r>
-    </w:p>
-    <w:p>
-      <w:pPr>
-        <w:pStyle w:val="ListParagraph"/>
-      </w:pPr>
-    </w:p>
+        <w:pStyle w:val="Heading3"/>
+      </w:pPr>
+      <w:r>
+        <w:t>The Conclusion</w:t>
+      </w:r>
+    </w:p>
+    <w:p>
+      <w:pPr>
+        <w:pStyle w:val="Heading1"/>
+      </w:pPr>
+      <w:r>
+        <w:t>Prime, The Rising of the Sun</w:t>
+      </w:r>
+    </w:p>
+    <w:p>
+      <w:pPr>
+        <w:pStyle w:val="Heading2"/>
+      </w:pPr>
+      <w:r>
+        <w:t>The Psalms of Prime</w:t>
+      </w:r>
+    </w:p>
+    <w:p>
+      <w:pPr>
+        <w:pStyle w:val="Heading2"/>
+      </w:pPr>
+      <w:r>
+        <w:lastRenderedPageBreak/>
+        <w:t>The Doxology of Prime</w:t>
+      </w:r>
+    </w:p>
+    <w:p>
+      <w:pPr>
+        <w:pStyle w:val="Heading2"/>
+      </w:pPr>
+    </w:p>
+    <w:p>
+      <w:pPr>
+        <w:pStyle w:val="Heading1"/>
+      </w:pPr>
+      <w:r>
+        <w:t>The Third Hour</w:t>
+      </w:r>
+    </w:p>
+    <w:p>
+      <w:pPr>
+        <w:pStyle w:val="Heading2"/>
+      </w:pPr>
+      <w:r>
+        <w:t>The Psalms of the Third Hour</w:t>
+      </w:r>
+    </w:p>
+    <w:p>
+      <w:pPr>
+        <w:pStyle w:val="Heading1"/>
+      </w:pPr>
+      <w:r>
+        <w:t>The Sixth Hour</w:t>
+      </w:r>
+    </w:p>
+    <w:p>
+      <w:pPr>
+        <w:pStyle w:val="Heading2"/>
+      </w:pPr>
+      <w:r>
+        <w:t>The Psalms of the Sixth Hour</w:t>
+      </w:r>
+    </w:p>
+    <w:p>
+      <w:pPr>
+        <w:pStyle w:val="Heading1"/>
+      </w:pPr>
+      <w:r>
+        <w:t>The Ninth Hour</w:t>
+      </w:r>
+    </w:p>
+    <w:p>
+      <w:pPr>
+        <w:pStyle w:val="Heading2"/>
+      </w:pPr>
+      <w:r>
+        <w:t>The Psalms of the Ninth Hour</w:t>
+      </w:r>
+    </w:p>
+    <w:p>
+      <w:pPr>
+        <w:pStyle w:val="Heading2"/>
+      </w:pPr>
+      <w:r>
+        <w:t>Evening Praise</w:t>
+      </w:r>
+    </w:p>
+    <w:p/>
     <w:sectPr>
       <w:pgSz w:w="12240" w:h="15840"/>
       <w:pgMar w:top="1440" w:right="1440" w:bottom="1440" w:left="1440" w:header="720" w:footer="720" w:gutter="0"/>
@@ -494,7 +747,7 @@
 </file>
 
 <file path=word/numbering.xml><?xml version="1.0" encoding="utf-8"?>
-<w:numbering xmlns:wpc="http://schemas.microsoft.com/office/word/2010/wordprocessingCanvas" xmlns:mo="http://schemas.microsoft.com/office/mac/office/2008/main" xmlns:mc="http://schemas.openxmlformats.org/markup-compatibility/2006" xmlns:mv="urn:schemas-microsoft-com:mac:vml" xmlns:o="urn:schemas-microsoft-com:office:office" xmlns:r="http://schemas.openxmlformats.org/officeDocument/2006/relationships" xmlns:m="http://schemas.openxmlformats.org/officeDocument/2006/math" xmlns:v="urn:schemas-microsoft-com:vml" xmlns:wp14="http://schemas.microsoft.com/office/word/2010/wordprocessingDrawing" xmlns:wp="http://schemas.openxmlformats.org/drawingml/2006/wordprocessingDrawing" xmlns:w10="urn:schemas-microsoft-com:office:word" xmlns:w="http://schemas.openxmlformats.org/wordprocessingml/2006/main" xmlns:w14="http://schemas.microsoft.com/office/word/2010/wordml" xmlns:wpg="http://schemas.microsoft.com/office/word/2010/wordprocessingGroup" xmlns:wpi="http://schemas.microsoft.com/office/word/2010/wordprocessingInk" xmlns:wne="http://schemas.microsoft.com/office/word/2006/wordml" xmlns:wps="http://schemas.microsoft.com/office/word/2010/wordprocessingShape" mc:Ignorable="w14 wp14">
+<w:numbering xmlns:ve="http://schemas.openxmlformats.org/markup-compatibility/2006" xmlns:o="urn:schemas-microsoft-com:office:office" xmlns:r="http://schemas.openxmlformats.org/officeDocument/2006/relationships" xmlns:m="http://schemas.openxmlformats.org/officeDocument/2006/math" xmlns:v="urn:schemas-microsoft-com:vml" xmlns:wp="http://schemas.openxmlformats.org/drawingml/2006/wordprocessingDrawing" xmlns:w10="urn:schemas-microsoft-com:office:word" xmlns:w="http://schemas.openxmlformats.org/wordprocessingml/2006/main" xmlns:wne="http://schemas.microsoft.com/office/word/2006/wordml">
   <w:abstractNum w:abstractNumId="0">
     <w:nsid w:val="249B00F8"/>
     <w:multiLevelType w:val="hybridMultilevel"/>
@@ -615,7 +868,7 @@
 </file>
 
 <file path=word/styles.xml><?xml version="1.0" encoding="utf-8"?>
-<w:styles xmlns:mc="http://schemas.openxmlformats.org/markup-compatibility/2006" xmlns:r="http://schemas.openxmlformats.org/officeDocument/2006/relationships" xmlns:w="http://schemas.openxmlformats.org/wordprocessingml/2006/main" xmlns:w14="http://schemas.microsoft.com/office/word/2010/wordml" mc:Ignorable="w14">
+<w:styles xmlns:r="http://schemas.openxmlformats.org/officeDocument/2006/relationships" xmlns:w="http://schemas.openxmlformats.org/wordprocessingml/2006/main">
   <w:docDefaults>
     <w:rPrDefault>
       <w:rPr>
@@ -631,7 +884,7 @@
       </w:pPr>
     </w:pPrDefault>
   </w:docDefaults>
-  <w:latentStyles w:defLockedState="0" w:defUIPriority="99" w:defSemiHidden="1" w:defUnhideWhenUsed="1" w:defQFormat="0" w:count="276">
+  <w:latentStyles w:defLockedState="0" w:defUIPriority="99" w:defSemiHidden="1" w:defUnhideWhenUsed="1" w:defQFormat="0" w:count="267">
     <w:lsdException w:name="Normal" w:semiHidden="0" w:uiPriority="0" w:unhideWhenUsed="0" w:qFormat="1"/>
     <w:lsdException w:name="heading 1" w:semiHidden="0" w:uiPriority="9" w:unhideWhenUsed="0" w:qFormat="1"/>
     <w:lsdException w:name="heading 2" w:uiPriority="9" w:qFormat="1"/>
@@ -775,6 +1028,75 @@
     <w:qFormat/>
     <w:rsid w:val="00A81071"/>
   </w:style>
+  <w:style w:type="paragraph" w:styleId="Heading1">
+    <w:name w:val="heading 1"/>
+    <w:basedOn w:val="Normal"/>
+    <w:next w:val="Normal"/>
+    <w:link w:val="Heading1Char"/>
+    <w:uiPriority w:val="9"/>
+    <w:qFormat/>
+    <w:rsid w:val="000B7FAE"/>
+    <w:pPr>
+      <w:keepNext/>
+      <w:keepLines/>
+      <w:spacing w:before="480" w:after="0"/>
+      <w:outlineLvl w:val="0"/>
+    </w:pPr>
+    <w:rPr>
+      <w:rFonts w:asciiTheme="majorHAnsi" w:eastAsiaTheme="majorEastAsia" w:hAnsiTheme="majorHAnsi" w:cstheme="majorBidi"/>
+      <w:b/>
+      <w:bCs/>
+      <w:color w:val="365F91" w:themeColor="accent1" w:themeShade="BF"/>
+      <w:sz w:val="28"/>
+      <w:szCs w:val="28"/>
+    </w:rPr>
+  </w:style>
+  <w:style w:type="paragraph" w:styleId="Heading2">
+    <w:name w:val="heading 2"/>
+    <w:basedOn w:val="Normal"/>
+    <w:next w:val="Normal"/>
+    <w:link w:val="Heading2Char"/>
+    <w:uiPriority w:val="9"/>
+    <w:unhideWhenUsed/>
+    <w:qFormat/>
+    <w:rsid w:val="000B7FAE"/>
+    <w:pPr>
+      <w:keepNext/>
+      <w:keepLines/>
+      <w:spacing w:before="200" w:after="0"/>
+      <w:outlineLvl w:val="1"/>
+    </w:pPr>
+    <w:rPr>
+      <w:rFonts w:asciiTheme="majorHAnsi" w:eastAsiaTheme="majorEastAsia" w:hAnsiTheme="majorHAnsi" w:cstheme="majorBidi"/>
+      <w:b/>
+      <w:bCs/>
+      <w:color w:val="4F81BD" w:themeColor="accent1"/>
+      <w:sz w:val="26"/>
+      <w:szCs w:val="26"/>
+    </w:rPr>
+  </w:style>
+  <w:style w:type="paragraph" w:styleId="Heading3">
+    <w:name w:val="heading 3"/>
+    <w:basedOn w:val="Normal"/>
+    <w:next w:val="Normal"/>
+    <w:link w:val="Heading3Char"/>
+    <w:uiPriority w:val="9"/>
+    <w:unhideWhenUsed/>
+    <w:qFormat/>
+    <w:rsid w:val="00493229"/>
+    <w:pPr>
+      <w:keepNext/>
+      <w:keepLines/>
+      <w:spacing w:before="200" w:after="0"/>
+      <w:outlineLvl w:val="2"/>
+    </w:pPr>
+    <w:rPr>
+      <w:rFonts w:asciiTheme="majorHAnsi" w:eastAsiaTheme="majorEastAsia" w:hAnsiTheme="majorHAnsi" w:cstheme="majorBidi"/>
+      <w:b/>
+      <w:bCs/>
+      <w:color w:val="4F81BD" w:themeColor="accent1"/>
+    </w:rPr>
+  </w:style>
   <w:style w:type="character" w:default="1" w:styleId="DefaultParagraphFont">
     <w:name w:val="Default Paragraph Font"/>
     <w:uiPriority w:val="1"/>
@@ -786,6 +1108,7 @@
     <w:uiPriority w:val="99"/>
     <w:semiHidden/>
     <w:unhideWhenUsed/>
+    <w:qFormat/>
     <w:tblPr>
       <w:tblInd w:w="0" w:type="dxa"/>
       <w:tblCellMar>
@@ -812,6 +1135,49 @@
       <w:ind w:left="720"/>
       <w:contextualSpacing/>
     </w:pPr>
+  </w:style>
+  <w:style w:type="character" w:customStyle="1" w:styleId="Heading1Char">
+    <w:name w:val="Heading 1 Char"/>
+    <w:basedOn w:val="DefaultParagraphFont"/>
+    <w:link w:val="Heading1"/>
+    <w:uiPriority w:val="9"/>
+    <w:rsid w:val="000B7FAE"/>
+    <w:rPr>
+      <w:rFonts w:asciiTheme="majorHAnsi" w:eastAsiaTheme="majorEastAsia" w:hAnsiTheme="majorHAnsi" w:cstheme="majorBidi"/>
+      <w:b/>
+      <w:bCs/>
+      <w:color w:val="365F91" w:themeColor="accent1" w:themeShade="BF"/>
+      <w:sz w:val="28"/>
+      <w:szCs w:val="28"/>
+    </w:rPr>
+  </w:style>
+  <w:style w:type="character" w:customStyle="1" w:styleId="Heading2Char">
+    <w:name w:val="Heading 2 Char"/>
+    <w:basedOn w:val="DefaultParagraphFont"/>
+    <w:link w:val="Heading2"/>
+    <w:uiPriority w:val="9"/>
+    <w:rsid w:val="000B7FAE"/>
+    <w:rPr>
+      <w:rFonts w:asciiTheme="majorHAnsi" w:eastAsiaTheme="majorEastAsia" w:hAnsiTheme="majorHAnsi" w:cstheme="majorBidi"/>
+      <w:b/>
+      <w:bCs/>
+      <w:color w:val="4F81BD" w:themeColor="accent1"/>
+      <w:sz w:val="26"/>
+      <w:szCs w:val="26"/>
+    </w:rPr>
+  </w:style>
+  <w:style w:type="character" w:customStyle="1" w:styleId="Heading3Char">
+    <w:name w:val="Heading 3 Char"/>
+    <w:basedOn w:val="DefaultParagraphFont"/>
+    <w:link w:val="Heading3"/>
+    <w:uiPriority w:val="9"/>
+    <w:rsid w:val="00493229"/>
+    <w:rPr>
+      <w:rFonts w:asciiTheme="majorHAnsi" w:eastAsiaTheme="majorEastAsia" w:hAnsiTheme="majorHAnsi" w:cstheme="majorBidi"/>
+      <w:b/>
+      <w:bCs/>
+      <w:color w:val="4F81BD" w:themeColor="accent1"/>
+    </w:rPr>
   </w:style>
 </w:styles>
 </file>
@@ -1299,4 +1665,16 @@
   <a:objectDefaults/>
   <a:extraClrSchemeLst/>
 </a:theme>
+</file>
+
+<file path=customXml/item1.xml><?xml version="1.0" encoding="utf-8"?>
+<b:Sources xmlns:b="http://schemas.openxmlformats.org/officeDocument/2006/bibliography" xmlns="http://schemas.openxmlformats.org/officeDocument/2006/bibliography" SelectedStyle="\APA.XSL" StyleName="APA Fifth Edition"/>
+</file>
+
+<file path=customXml/itemProps1.xml><?xml version="1.0" encoding="utf-8"?>
+<ds:datastoreItem xmlns:ds="http://schemas.openxmlformats.org/officeDocument/2006/customXml" ds:itemID="{4C33D918-FEE9-431E-ACBB-B40B027FA7FE}">
+  <ds:schemaRefs>
+    <ds:schemaRef ds:uri="http://schemas.openxmlformats.org/officeDocument/2006/bibliography"/>
+  </ds:schemaRefs>
+</ds:datastoreItem>
 </file>
</xml_diff>

<commit_message>
revised outline in discussion with Ramez
</commit_message>
<xml_diff>
--- a/outline proposal.docx
+++ b/outline proposal.docx
@@ -1,6 +1,6 @@
 
 <file path=word/document.xml><?xml version="1.0" encoding="utf-8"?>
-<w:document xmlns:ve="http://schemas.openxmlformats.org/markup-compatibility/2006" xmlns:o="urn:schemas-microsoft-com:office:office" xmlns:r="http://schemas.openxmlformats.org/officeDocument/2006/relationships" xmlns:m="http://schemas.openxmlformats.org/officeDocument/2006/math" xmlns:v="urn:schemas-microsoft-com:vml" xmlns:wp="http://schemas.openxmlformats.org/drawingml/2006/wordprocessingDrawing" xmlns:w10="urn:schemas-microsoft-com:office:word" xmlns:w="http://schemas.openxmlformats.org/wordprocessingml/2006/main" xmlns:wne="http://schemas.microsoft.com/office/word/2006/wordml">
+<w:document xmlns:wpc="http://schemas.microsoft.com/office/word/2010/wordprocessingCanvas" xmlns:mc="http://schemas.openxmlformats.org/markup-compatibility/2006" xmlns:o="urn:schemas-microsoft-com:office:office" xmlns:r="http://schemas.openxmlformats.org/officeDocument/2006/relationships" xmlns:m="http://schemas.openxmlformats.org/officeDocument/2006/math" xmlns:v="urn:schemas-microsoft-com:vml" xmlns:wp14="http://schemas.microsoft.com/office/word/2010/wordprocessingDrawing" xmlns:wp="http://schemas.openxmlformats.org/drawingml/2006/wordprocessingDrawing" xmlns:w10="urn:schemas-microsoft-com:office:word" xmlns:w="http://schemas.openxmlformats.org/wordprocessingml/2006/main" xmlns:w14="http://schemas.microsoft.com/office/word/2010/wordml" xmlns:wpg="http://schemas.microsoft.com/office/word/2010/wordprocessingGroup" xmlns:wpi="http://schemas.microsoft.com/office/word/2010/wordprocessingInk" xmlns:wne="http://schemas.microsoft.com/office/word/2006/wordml" xmlns:wps="http://schemas.microsoft.com/office/word/2010/wordprocessingShape" mc:Ignorable="w14 wp14">
   <w:body>
     <w:p>
       <w:pPr>
@@ -73,8 +73,6 @@
       <w:r>
         <w:t>Koiahk</w:t>
       </w:r>
-      <w:bookmarkStart w:id="0" w:name="_GoBack"/>
-      <w:bookmarkEnd w:id="0"/>
     </w:p>
     <w:p>
       <w:pPr>
@@ -479,7 +477,22 @@
       </w:pPr>
       <w:r>
         <w:lastRenderedPageBreak/>
-        <w:t>Vespers, The Setting of the Sun, the Eleventh Hour</w:t>
+        <w:t>The Setting of the Sun</w:t>
+      </w:r>
+      <w:r>
+        <w:t>: Vespers</w:t>
+      </w:r>
+      <w:r>
+        <w:t xml:space="preserve"> </w:t>
+      </w:r>
+      <w:r>
+        <w:t>(</w:t>
+      </w:r>
+      <w:r>
+        <w:t>the Eleventh Hour</w:t>
+      </w:r>
+      <w:r>
+        <w:t>)</w:t>
       </w:r>
     </w:p>
     <w:p>
@@ -502,21 +515,195 @@
       <w:pPr>
         <w:pStyle w:val="Heading1"/>
       </w:pPr>
+      <w:r>
+        <w:t>After Supper: Retiring</w:t>
+      </w:r>
+      <w:r>
+        <w:rPr>
+          <w:rStyle w:val="FootnoteReference"/>
+        </w:rPr>
+        <w:footnoteReference w:id="1"/>
+      </w:r>
+      <w:r>
+        <w:t xml:space="preserve"> </w:t>
+      </w:r>
+      <w:r>
+        <w:t>(</w:t>
+      </w:r>
+      <w:r>
+        <w:t>the Twelfth Hour</w:t>
+      </w:r>
+      <w:r>
+        <w:t>)</w:t>
+      </w:r>
+    </w:p>
+    <w:p>
+      <w:pPr>
+        <w:pStyle w:val="Heading2"/>
+      </w:pPr>
+      <w:r>
+        <w:t>The Psalms of the Twelfth Hour</w:t>
+      </w:r>
+    </w:p>
+    <w:p>
+      <w:pPr>
+        <w:pStyle w:val="Heading2"/>
+      </w:pPr>
+      <w:r>
+        <w:t>The Prayer of the Veil</w:t>
+      </w:r>
+    </w:p>
+    <w:p>
+      <w:pPr>
+        <w:pStyle w:val="Heading1"/>
+      </w:pPr>
+      <w:r>
+        <w:t>Midnight</w:t>
+      </w:r>
+    </w:p>
+    <w:p>
+      <w:pPr>
+        <w:pStyle w:val="Heading2"/>
+      </w:pPr>
+      <w:r>
+        <w:t>The Psalms of the First Watch</w:t>
+      </w:r>
+    </w:p>
+    <w:p>
+      <w:pPr>
+        <w:pStyle w:val="Heading2"/>
+      </w:pPr>
+      <w:r>
+        <w:t>The Psalms of the Second Watch</w:t>
+      </w:r>
+    </w:p>
+    <w:p>
+      <w:pPr>
+        <w:pStyle w:val="Heading2"/>
+      </w:pPr>
+      <w:r>
+        <w:t>The Psalms of the Third Watch</w:t>
+      </w:r>
+    </w:p>
+    <w:p>
+      <w:pPr>
+        <w:pStyle w:val="Heading2"/>
+      </w:pPr>
+      <w:r>
+        <w:t>The Midnight Praise</w:t>
+      </w:r>
+    </w:p>
+    <w:p>
+      <w:pPr>
+        <w:pStyle w:val="Heading3"/>
+      </w:pPr>
+      <w:r>
+        <w:t>The First Canticle</w:t>
+      </w:r>
+    </w:p>
+    <w:p>
+      <w:pPr>
+        <w:pStyle w:val="Heading3"/>
+      </w:pPr>
+      <w:r>
+        <w:t>The Second Canticle</w:t>
+      </w:r>
+    </w:p>
+    <w:p>
+      <w:pPr>
+        <w:pStyle w:val="Heading3"/>
+      </w:pPr>
+      <w:r>
+        <w:t>The Third Canticle</w:t>
+      </w:r>
+    </w:p>
+    <w:p>
+      <w:pPr>
+        <w:pStyle w:val="Heading1"/>
+      </w:pPr>
+      <w:r>
+        <w:t>The Rising of the Sun</w:t>
+      </w:r>
+      <w:r>
+        <w:t xml:space="preserve">: </w:t>
+      </w:r>
+      <w:r>
+        <w:t>Lauds</w:t>
+      </w:r>
+    </w:p>
+    <w:p>
+      <w:pPr>
+        <w:pStyle w:val="Heading2"/>
+      </w:pPr>
+      <w:r>
+        <w:t>Lauds</w:t>
+      </w:r>
+    </w:p>
+    <w:p>
+      <w:pPr>
+        <w:pStyle w:val="Heading3"/>
+      </w:pPr>
+      <w:r>
+        <w:t>The Fourth Canticle</w:t>
+      </w:r>
+    </w:p>
+    <w:p>
+      <w:pPr>
+        <w:pStyle w:val="Heading3"/>
+      </w:pPr>
+      <w:r>
+        <w:t xml:space="preserve">The </w:t>
+      </w:r>
       <w:proofErr w:type="spellStart"/>
       <w:r>
-        <w:t>Compline</w:t>
+        <w:t>Psali</w:t>
       </w:r>
       <w:proofErr w:type="spellEnd"/>
-      <w:r>
-        <w:t>, Retiring, the Twelfth Hour</w:t>
-      </w:r>
+    </w:p>
+    <w:p>
+      <w:pPr>
+        <w:pStyle w:val="Heading3"/>
+      </w:pPr>
+      <w:r>
+        <w:t xml:space="preserve">The </w:t>
+      </w:r>
+      <w:proofErr w:type="spellStart"/>
+      <w:r>
+        <w:t>Theotokia</w:t>
+      </w:r>
+      <w:proofErr w:type="spellEnd"/>
+    </w:p>
+    <w:p>
+      <w:pPr>
+        <w:pStyle w:val="Heading3"/>
+      </w:pPr>
+      <w:r>
+        <w:t>The Conclusion</w:t>
+      </w:r>
+    </w:p>
+    <w:p>
+      <w:pPr>
+        <w:pStyle w:val="Heading1"/>
+      </w:pPr>
+      <w:r>
+        <w:lastRenderedPageBreak/>
+        <w:t xml:space="preserve">Early Morning: </w:t>
+      </w:r>
+      <w:r>
+        <w:t>Prime</w:t>
+      </w:r>
+      <w:r>
+        <w:t xml:space="preserve"> (The First Hour)</w:t>
+      </w:r>
+      <w:bookmarkStart w:id="0" w:name="_GoBack"/>
+      <w:bookmarkEnd w:id="0"/>
     </w:p>
     <w:p>
       <w:pPr>
         <w:pStyle w:val="Heading2"/>
       </w:pPr>
       <w:r>
-        <w:t>The Psalms of the Twelfth Hour</w:t>
+        <w:t>The Psalms of Prime</w:t>
       </w:r>
     </w:p>
     <w:p>
@@ -524,15 +711,29 @@
         <w:pStyle w:val="Heading2"/>
       </w:pPr>
       <w:r>
-        <w:t>The Prayer of the Veil</w:t>
-      </w:r>
+        <w:t>The Doxology of Prime</w:t>
+      </w:r>
+    </w:p>
+    <w:p>
+      <w:pPr>
+        <w:pStyle w:val="Heading2"/>
+      </w:pPr>
     </w:p>
     <w:p>
       <w:pPr>
         <w:pStyle w:val="Heading1"/>
       </w:pPr>
       <w:r>
-        <w:t>Midnight</w:t>
+        <w:t xml:space="preserve">Mid-Morning </w:t>
+      </w:r>
+      <w:r>
+        <w:t>(</w:t>
+      </w:r>
+      <w:r>
+        <w:t>The Third Hour</w:t>
+      </w:r>
+      <w:r>
+        <w:t>)</w:t>
       </w:r>
     </w:p>
     <w:p>
@@ -540,7 +741,27 @@
         <w:pStyle w:val="Heading2"/>
       </w:pPr>
       <w:r>
-        <w:t>The Psalms of the First Watch</w:t>
+        <w:t>The Psalms of the Third Hour</w:t>
+      </w:r>
+    </w:p>
+    <w:p>
+      <w:pPr>
+        <w:pStyle w:val="Heading1"/>
+      </w:pPr>
+      <w:r>
+        <w:t>Noon</w:t>
+      </w:r>
+      <w:r>
+        <w:t xml:space="preserve"> </w:t>
+      </w:r>
+      <w:r>
+        <w:t>(</w:t>
+      </w:r>
+      <w:r>
+        <w:t>The Sixth Hour</w:t>
+      </w:r>
+      <w:r>
+        <w:t>)</w:t>
       </w:r>
     </w:p>
     <w:p>
@@ -548,47 +769,10 @@
         <w:pStyle w:val="Heading2"/>
       </w:pPr>
       <w:r>
-        <w:t>The Psalms of the Second Watch</w:t>
-      </w:r>
-    </w:p>
-    <w:p>
-      <w:pPr>
-        <w:pStyle w:val="Heading2"/>
-      </w:pPr>
-      <w:r>
-        <w:t>The Psalms of the Third Watch</w:t>
-      </w:r>
-    </w:p>
-    <w:p>
-      <w:pPr>
-        <w:pStyle w:val="Heading2"/>
-      </w:pPr>
-      <w:r>
-        <w:t>The Midnight Praise</w:t>
-      </w:r>
-    </w:p>
-    <w:p>
-      <w:pPr>
-        <w:pStyle w:val="Heading3"/>
-      </w:pPr>
-      <w:r>
-        <w:t>The First Canticle</w:t>
-      </w:r>
-    </w:p>
-    <w:p>
-      <w:pPr>
-        <w:pStyle w:val="Heading3"/>
-      </w:pPr>
-      <w:r>
-        <w:t>The Second Canticle</w:t>
-      </w:r>
-    </w:p>
-    <w:p>
-      <w:pPr>
-        <w:pStyle w:val="Heading3"/>
-      </w:pPr>
-      <w:r>
-        <w:t>The Third Canticle</w:t>
+        <w:t xml:space="preserve">The Psalms of the Sixth </w:t>
+      </w:r>
+      <w:r>
+        <w:t>Hour</w:t>
       </w:r>
     </w:p>
     <w:p>
@@ -596,127 +780,16 @@
         <w:pStyle w:val="Heading1"/>
       </w:pPr>
       <w:r>
-        <w:t>Lauds</w:t>
-      </w:r>
-    </w:p>
-    <w:p>
-      <w:pPr>
-        <w:pStyle w:val="Heading2"/>
-      </w:pPr>
-      <w:r>
-        <w:t>Lauds</w:t>
-      </w:r>
-    </w:p>
-    <w:p>
-      <w:pPr>
-        <w:pStyle w:val="Heading3"/>
-      </w:pPr>
-      <w:r>
-        <w:t>The Fourth Canticle</w:t>
-      </w:r>
-    </w:p>
-    <w:p>
-      <w:pPr>
-        <w:pStyle w:val="Heading3"/>
-      </w:pPr>
-      <w:r>
-        <w:t xml:space="preserve">The </w:t>
-      </w:r>
-      <w:proofErr w:type="spellStart"/>
-      <w:r>
-        <w:t>Psali</w:t>
-      </w:r>
-      <w:proofErr w:type="spellEnd"/>
-    </w:p>
-    <w:p>
-      <w:pPr>
-        <w:pStyle w:val="Heading3"/>
-      </w:pPr>
-      <w:r>
-        <w:t xml:space="preserve">The </w:t>
-      </w:r>
-      <w:proofErr w:type="spellStart"/>
-      <w:r>
-        <w:t>Theotokia</w:t>
-      </w:r>
-      <w:proofErr w:type="spellEnd"/>
-    </w:p>
-    <w:p>
-      <w:pPr>
-        <w:pStyle w:val="Heading3"/>
-      </w:pPr>
-      <w:r>
-        <w:t>The Conclusion</w:t>
-      </w:r>
-    </w:p>
-    <w:p>
-      <w:pPr>
-        <w:pStyle w:val="Heading1"/>
-      </w:pPr>
-      <w:r>
-        <w:t>Prime, The Rising of the Sun</w:t>
-      </w:r>
-    </w:p>
-    <w:p>
-      <w:pPr>
-        <w:pStyle w:val="Heading2"/>
-      </w:pPr>
-      <w:r>
-        <w:t>The Psalms of Prime</w:t>
-      </w:r>
-    </w:p>
-    <w:p>
-      <w:pPr>
-        <w:pStyle w:val="Heading2"/>
-      </w:pPr>
-      <w:r>
-        <w:lastRenderedPageBreak/>
-        <w:t>The Doxology of Prime</w:t>
-      </w:r>
-    </w:p>
-    <w:p>
-      <w:pPr>
-        <w:pStyle w:val="Heading2"/>
-      </w:pPr>
-    </w:p>
-    <w:p>
-      <w:pPr>
-        <w:pStyle w:val="Heading1"/>
-      </w:pPr>
-      <w:r>
-        <w:t>The Third Hour</w:t>
-      </w:r>
-    </w:p>
-    <w:p>
-      <w:pPr>
-        <w:pStyle w:val="Heading2"/>
-      </w:pPr>
-      <w:r>
-        <w:t>The Psalms of the Third Hour</w:t>
-      </w:r>
-    </w:p>
-    <w:p>
-      <w:pPr>
-        <w:pStyle w:val="Heading1"/>
-      </w:pPr>
-      <w:r>
-        <w:t>The Sixth Hour</w:t>
-      </w:r>
-    </w:p>
-    <w:p>
-      <w:pPr>
-        <w:pStyle w:val="Heading2"/>
-      </w:pPr>
-      <w:r>
-        <w:t>The Psalms of the Sixth Hour</w:t>
-      </w:r>
-    </w:p>
-    <w:p>
-      <w:pPr>
-        <w:pStyle w:val="Heading1"/>
-      </w:pPr>
+        <w:t xml:space="preserve">Afternoon </w:t>
+      </w:r>
+      <w:r>
+        <w:t>(</w:t>
+      </w:r>
       <w:r>
         <w:t>The Ninth Hour</w:t>
+      </w:r>
+      <w:r>
+        <w:t>)</w:t>
       </w:r>
     </w:p>
     <w:p>
@@ -746,8 +819,141 @@
 </w:document>
 </file>
 
+<file path=word/endnotes.xml><?xml version="1.0" encoding="utf-8"?>
+<w:endnotes xmlns:wpc="http://schemas.microsoft.com/office/word/2010/wordprocessingCanvas" xmlns:mc="http://schemas.openxmlformats.org/markup-compatibility/2006" xmlns:o="urn:schemas-microsoft-com:office:office" xmlns:r="http://schemas.openxmlformats.org/officeDocument/2006/relationships" xmlns:m="http://schemas.openxmlformats.org/officeDocument/2006/math" xmlns:v="urn:schemas-microsoft-com:vml" xmlns:wp14="http://schemas.microsoft.com/office/word/2010/wordprocessingDrawing" xmlns:wp="http://schemas.openxmlformats.org/drawingml/2006/wordprocessingDrawing" xmlns:w10="urn:schemas-microsoft-com:office:word" xmlns:w="http://schemas.openxmlformats.org/wordprocessingml/2006/main" xmlns:w14="http://schemas.microsoft.com/office/word/2010/wordml" xmlns:wpg="http://schemas.microsoft.com/office/word/2010/wordprocessingGroup" xmlns:wpi="http://schemas.microsoft.com/office/word/2010/wordprocessingInk" xmlns:wne="http://schemas.microsoft.com/office/word/2006/wordml" xmlns:wps="http://schemas.microsoft.com/office/word/2010/wordprocessingShape" mc:Ignorable="w14 wp14">
+  <w:endnote w:type="separator" w:id="-1">
+    <w:p>
+      <w:pPr>
+        <w:spacing w:after="0" w:line="240" w:lineRule="auto"/>
+      </w:pPr>
+      <w:r>
+        <w:separator/>
+      </w:r>
+    </w:p>
+  </w:endnote>
+  <w:endnote w:type="continuationSeparator" w:id="0">
+    <w:p>
+      <w:pPr>
+        <w:spacing w:after="0" w:line="240" w:lineRule="auto"/>
+      </w:pPr>
+      <w:r>
+        <w:continuationSeparator/>
+      </w:r>
+    </w:p>
+  </w:endnote>
+</w:endnotes>
+</file>
+
+<file path=word/footnotes.xml><?xml version="1.0" encoding="utf-8"?>
+<w:footnotes xmlns:wpc="http://schemas.microsoft.com/office/word/2010/wordprocessingCanvas" xmlns:mc="http://schemas.openxmlformats.org/markup-compatibility/2006" xmlns:o="urn:schemas-microsoft-com:office:office" xmlns:r="http://schemas.openxmlformats.org/officeDocument/2006/relationships" xmlns:m="http://schemas.openxmlformats.org/officeDocument/2006/math" xmlns:v="urn:schemas-microsoft-com:vml" xmlns:wp14="http://schemas.microsoft.com/office/word/2010/wordprocessingDrawing" xmlns:wp="http://schemas.openxmlformats.org/drawingml/2006/wordprocessingDrawing" xmlns:w10="urn:schemas-microsoft-com:office:word" xmlns:w="http://schemas.openxmlformats.org/wordprocessingml/2006/main" xmlns:w14="http://schemas.microsoft.com/office/word/2010/wordml" xmlns:wpg="http://schemas.microsoft.com/office/word/2010/wordprocessingGroup" xmlns:wpi="http://schemas.microsoft.com/office/word/2010/wordprocessingInk" xmlns:wne="http://schemas.microsoft.com/office/word/2006/wordml" xmlns:wps="http://schemas.microsoft.com/office/word/2010/wordprocessingShape" mc:Ignorable="w14 wp14">
+  <w:footnote w:type="separator" w:id="-1">
+    <w:p>
+      <w:pPr>
+        <w:spacing w:after="0" w:line="240" w:lineRule="auto"/>
+      </w:pPr>
+      <w:r>
+        <w:separator/>
+      </w:r>
+    </w:p>
+  </w:footnote>
+  <w:footnote w:type="continuationSeparator" w:id="0">
+    <w:p>
+      <w:pPr>
+        <w:spacing w:after="0" w:line="240" w:lineRule="auto"/>
+      </w:pPr>
+      <w:r>
+        <w:continuationSeparator/>
+      </w:r>
+    </w:p>
+  </w:footnote>
+  <w:footnote w:id="1">
+    <w:p>
+      <w:pPr>
+        <w:pStyle w:val="FootnoteText"/>
+      </w:pPr>
+      <w:r>
+        <w:rPr>
+          <w:rStyle w:val="FootnoteReference"/>
+        </w:rPr>
+        <w:footnoteRef/>
+      </w:r>
+      <w:r>
+        <w:t xml:space="preserve"> This hour is often referred to as “Compline”, the Latin term for the 12</w:t>
+      </w:r>
+      <w:r>
+        <w:rPr>
+          <w:vertAlign w:val="superscript"/>
+        </w:rPr>
+        <w:t>th</w:t>
+      </w:r>
+      <w:r>
+        <w:t xml:space="preserve"> hour. This is inappropriate, as the meaning of “Compline” is completion, i.e. it is the completion of the hours of the day. However, in the Eastern rite, Vespers is the beginning of the new day, and the 12</w:t>
+      </w:r>
+      <w:r>
+        <w:rPr>
+          <w:vertAlign w:val="superscript"/>
+        </w:rPr>
+        <w:t>th</w:t>
+      </w:r>
+      <w:r>
+        <w:t xml:space="preserve"> hour is firmly in the new day. The </w:t>
+      </w:r>
+      <w:r>
+        <w:t xml:space="preserve">Greek </w:t>
+      </w:r>
+      <w:r>
+        <w:t>“</w:t>
+      </w:r>
+      <w:proofErr w:type="spellStart"/>
+      <w:r>
+        <w:t>A</w:t>
+      </w:r>
+      <w:r>
+        <w:t>podeipnon</w:t>
+      </w:r>
+      <w:proofErr w:type="spellEnd"/>
+      <w:r>
+        <w:t>”</w:t>
+      </w:r>
+      <w:r>
+        <w:t>,</w:t>
+      </w:r>
+      <w:r>
+        <w:t xml:space="preserve"> literally means “after supper”, and “</w:t>
+      </w:r>
+      <w:proofErr w:type="spellStart"/>
+      <w:r>
+        <w:t>Asheya</w:t>
+      </w:r>
+      <w:proofErr w:type="spellEnd"/>
+      <w:r>
+        <w:t>”</w:t>
+      </w:r>
+      <w:r>
+        <w:t xml:space="preserve"> in Arabic</w:t>
+      </w:r>
+      <w:r>
+        <w:t xml:space="preserve"> has the root word of Asha, meaning </w:t>
+      </w:r>
+      <w:r>
+        <w:t>“</w:t>
+      </w:r>
+      <w:r>
+        <w:t>dinner/supper</w:t>
+      </w:r>
+      <w:r>
+        <w:t>”</w:t>
+      </w:r>
+      <w:r>
+        <w:t>. This hour is said by families after dinner, and before sleeping.</w:t>
+      </w:r>
+    </w:p>
+  </w:footnote>
+</w:footnotes>
+</file>
+
 <file path=word/numbering.xml><?xml version="1.0" encoding="utf-8"?>
-<w:numbering xmlns:ve="http://schemas.openxmlformats.org/markup-compatibility/2006" xmlns:o="urn:schemas-microsoft-com:office:office" xmlns:r="http://schemas.openxmlformats.org/officeDocument/2006/relationships" xmlns:m="http://schemas.openxmlformats.org/officeDocument/2006/math" xmlns:v="urn:schemas-microsoft-com:vml" xmlns:wp="http://schemas.openxmlformats.org/drawingml/2006/wordprocessingDrawing" xmlns:w10="urn:schemas-microsoft-com:office:word" xmlns:w="http://schemas.openxmlformats.org/wordprocessingml/2006/main" xmlns:wne="http://schemas.microsoft.com/office/word/2006/wordml">
+<w:numbering xmlns:wpc="http://schemas.microsoft.com/office/word/2010/wordprocessingCanvas" xmlns:mc="http://schemas.openxmlformats.org/markup-compatibility/2006" xmlns:o="urn:schemas-microsoft-com:office:office" xmlns:r="http://schemas.openxmlformats.org/officeDocument/2006/relationships" xmlns:m="http://schemas.openxmlformats.org/officeDocument/2006/math" xmlns:v="urn:schemas-microsoft-com:vml" xmlns:wp14="http://schemas.microsoft.com/office/word/2010/wordprocessingDrawing" xmlns:wp="http://schemas.openxmlformats.org/drawingml/2006/wordprocessingDrawing" xmlns:w10="urn:schemas-microsoft-com:office:word" xmlns:w="http://schemas.openxmlformats.org/wordprocessingml/2006/main" xmlns:w14="http://schemas.microsoft.com/office/word/2010/wordml" xmlns:wpg="http://schemas.microsoft.com/office/word/2010/wordprocessingGroup" xmlns:wpi="http://schemas.microsoft.com/office/word/2010/wordprocessingInk" xmlns:wne="http://schemas.microsoft.com/office/word/2006/wordml" xmlns:wps="http://schemas.microsoft.com/office/word/2010/wordprocessingShape" mc:Ignorable="w14 wp14">
   <w:abstractNum w:abstractNumId="0">
     <w:nsid w:val="249B00F8"/>
     <w:multiLevelType w:val="hybridMultilevel"/>
@@ -868,7 +1074,7 @@
 </file>
 
 <file path=word/styles.xml><?xml version="1.0" encoding="utf-8"?>
-<w:styles xmlns:r="http://schemas.openxmlformats.org/officeDocument/2006/relationships" xmlns:w="http://schemas.openxmlformats.org/wordprocessingml/2006/main">
+<w:styles xmlns:mc="http://schemas.openxmlformats.org/markup-compatibility/2006" xmlns:r="http://schemas.openxmlformats.org/officeDocument/2006/relationships" xmlns:w="http://schemas.openxmlformats.org/wordprocessingml/2006/main" xmlns:w14="http://schemas.microsoft.com/office/word/2010/wordml" mc:Ignorable="w14">
   <w:docDefaults>
     <w:rPrDefault>
       <w:rPr>
@@ -1100,7 +1306,6 @@
   <w:style w:type="character" w:default="1" w:styleId="DefaultParagraphFont">
     <w:name w:val="Default Paragraph Font"/>
     <w:uiPriority w:val="1"/>
-    <w:semiHidden/>
     <w:unhideWhenUsed/>
   </w:style>
   <w:style w:type="table" w:default="1" w:styleId="TableNormal">
@@ -1108,7 +1313,6 @@
     <w:uiPriority w:val="99"/>
     <w:semiHidden/>
     <w:unhideWhenUsed/>
-    <w:qFormat/>
     <w:tblPr>
       <w:tblInd w:w="0" w:type="dxa"/>
       <w:tblCellMar>
@@ -1179,11 +1383,50 @@
       <w:color w:val="4F81BD" w:themeColor="accent1"/>
     </w:rPr>
   </w:style>
+  <w:style w:type="paragraph" w:styleId="FootnoteText">
+    <w:name w:val="footnote text"/>
+    <w:basedOn w:val="Normal"/>
+    <w:link w:val="FootnoteTextChar"/>
+    <w:uiPriority w:val="99"/>
+    <w:semiHidden/>
+    <w:unhideWhenUsed/>
+    <w:rsid w:val="00291F95"/>
+    <w:pPr>
+      <w:spacing w:after="0" w:line="240" w:lineRule="auto"/>
+    </w:pPr>
+    <w:rPr>
+      <w:sz w:val="20"/>
+      <w:szCs w:val="20"/>
+    </w:rPr>
+  </w:style>
+  <w:style w:type="character" w:customStyle="1" w:styleId="FootnoteTextChar">
+    <w:name w:val="Footnote Text Char"/>
+    <w:basedOn w:val="DefaultParagraphFont"/>
+    <w:link w:val="FootnoteText"/>
+    <w:uiPriority w:val="99"/>
+    <w:semiHidden/>
+    <w:rsid w:val="00291F95"/>
+    <w:rPr>
+      <w:sz w:val="20"/>
+      <w:szCs w:val="20"/>
+    </w:rPr>
+  </w:style>
+  <w:style w:type="character" w:styleId="FootnoteReference">
+    <w:name w:val="footnote reference"/>
+    <w:basedOn w:val="DefaultParagraphFont"/>
+    <w:uiPriority w:val="99"/>
+    <w:semiHidden/>
+    <w:unhideWhenUsed/>
+    <w:rsid w:val="00291F95"/>
+    <w:rPr>
+      <w:vertAlign w:val="superscript"/>
+    </w:rPr>
+  </w:style>
 </w:styles>
 </file>
 
 <file path=word/stylesWithEffects.xml><?xml version="1.0" encoding="utf-8"?>
-<w:styles xmlns:wpc="http://schemas.microsoft.com/office/word/2010/wordprocessingCanvas" xmlns:mo="http://schemas.microsoft.com/office/mac/office/2008/main" xmlns:mc="http://schemas.openxmlformats.org/markup-compatibility/2006" xmlns:mv="urn:schemas-microsoft-com:mac:vml" xmlns:o="urn:schemas-microsoft-com:office:office" xmlns:r="http://schemas.openxmlformats.org/officeDocument/2006/relationships" xmlns:m="http://schemas.openxmlformats.org/officeDocument/2006/math" xmlns:v="urn:schemas-microsoft-com:vml" xmlns:wp14="http://schemas.microsoft.com/office/word/2010/wordprocessingDrawing" xmlns:wp="http://schemas.openxmlformats.org/drawingml/2006/wordprocessingDrawing" xmlns:w10="urn:schemas-microsoft-com:office:word" xmlns:w="http://schemas.openxmlformats.org/wordprocessingml/2006/main" xmlns:w14="http://schemas.microsoft.com/office/word/2010/wordml" xmlns:wpg="http://schemas.microsoft.com/office/word/2010/wordprocessingGroup" xmlns:wpi="http://schemas.microsoft.com/office/word/2010/wordprocessingInk" xmlns:wne="http://schemas.microsoft.com/office/word/2006/wordml" xmlns:wps="http://schemas.microsoft.com/office/word/2010/wordprocessingShape" mc:Ignorable="w14 wp14">
+<w:styles xmlns:wpc="http://schemas.microsoft.com/office/word/2010/wordprocessingCanvas" xmlns:mc="http://schemas.openxmlformats.org/markup-compatibility/2006" xmlns:o="urn:schemas-microsoft-com:office:office" xmlns:r="http://schemas.openxmlformats.org/officeDocument/2006/relationships" xmlns:m="http://schemas.openxmlformats.org/officeDocument/2006/math" xmlns:v="urn:schemas-microsoft-com:vml" xmlns:wp14="http://schemas.microsoft.com/office/word/2010/wordprocessingDrawing" xmlns:wp="http://schemas.openxmlformats.org/drawingml/2006/wordprocessingDrawing" xmlns:w10="urn:schemas-microsoft-com:office:word" xmlns:w="http://schemas.openxmlformats.org/wordprocessingml/2006/main" xmlns:w14="http://schemas.microsoft.com/office/word/2010/wordml" xmlns:wpg="http://schemas.microsoft.com/office/word/2010/wordprocessingGroup" xmlns:wpi="http://schemas.microsoft.com/office/word/2010/wordprocessingInk" xmlns:wne="http://schemas.microsoft.com/office/word/2006/wordml" xmlns:wps="http://schemas.microsoft.com/office/word/2010/wordprocessingShape" mc:Ignorable="w14 wp14">
   <w:docDefaults>
     <w:rPrDefault>
       <w:rPr>
@@ -1199,7 +1442,7 @@
       </w:pPr>
     </w:pPrDefault>
   </w:docDefaults>
-  <w:latentStyles w:defLockedState="0" w:defUIPriority="99" w:defSemiHidden="1" w:defUnhideWhenUsed="1" w:defQFormat="0" w:count="276">
+  <w:latentStyles w:defLockedState="0" w:defUIPriority="99" w:defSemiHidden="1" w:defUnhideWhenUsed="1" w:defQFormat="0" w:count="267">
     <w:lsdException w:name="Normal" w:semiHidden="0" w:uiPriority="0" w:unhideWhenUsed="0" w:qFormat="1"/>
     <w:lsdException w:name="heading 1" w:semiHidden="0" w:uiPriority="9" w:unhideWhenUsed="0" w:qFormat="1"/>
     <w:lsdException w:name="heading 2" w:uiPriority="9" w:qFormat="1"/>
@@ -1672,7 +1915,7 @@
 </file>
 
 <file path=customXml/itemProps1.xml><?xml version="1.0" encoding="utf-8"?>
-<ds:datastoreItem xmlns:ds="http://schemas.openxmlformats.org/officeDocument/2006/customXml" ds:itemID="{4C33D918-FEE9-431E-ACBB-B40B027FA7FE}">
+<ds:datastoreItem xmlns:ds="http://schemas.openxmlformats.org/officeDocument/2006/customXml" ds:itemID="{95856C6F-792E-4023-9458-3373934A658C}">
   <ds:schemaRefs>
     <ds:schemaRef ds:uri="http://schemas.openxmlformats.org/officeDocument/2006/bibliography"/>
   </ds:schemaRefs>

</xml_diff>